<commit_message>
Question 11 updated - finished?
</commit_message>
<xml_diff>
--- a/4th_sem/ass/Fragenkatalog/Anwsers of Questionnaire/Grill_enhanced_by_Drexler_enhanced_by_Murrent.docx
+++ b/4th_sem/ass/Fragenkatalog/Anwsers of Questionnaire/Grill_enhanced_by_Drexler_enhanced_by_Murrent.docx
@@ -1941,999 +1941,25 @@
         </w:rPr>
         <w:t>R-Knoten ist durch seine IP-Adresse gekennzeichnet.</w:t>
       </w:r>
-    </w:p>
-    <w:p>
-      <w:pPr>
-        <w:rPr>
-          <w:lang w:val="de-AT"/>
-        </w:rPr>
-      </w:pPr>
-      <w:r>
-        <w:rPr>
-          <w:lang w:val="de-AT"/>
-        </w:rPr>
-        <w:t>Im OLSR-Protokoll wird der Dijkstra-Algorithmus eingesetzt.</w:t>
-      </w:r>
-    </w:p>
-    <w:p>
-      <w:pPr>
-        <w:rPr>
-          <w:lang w:val="de-AT"/>
-        </w:rPr>
-      </w:pPr>
-    </w:p>
-    <w:p>
-      <w:pPr>
-        <w:pStyle w:val="berschrift2"/>
-        <w:numPr>
-          <w:ilvl w:val="0"/>
-          <w:numId w:val="7"/>
-        </w:numPr>
-        <w:rPr>
-          <w:lang w:val="de-AT"/>
-        </w:rPr>
-      </w:pPr>
-      <w:r>
-        <w:rPr>
-          <w:lang w:val="de-AT"/>
-        </w:rPr>
-        <w:t>Wie funktioniert ad-hoc on-demand distan</w:t>
-      </w:r>
-      <w:r>
-        <w:rPr>
-          <w:lang w:val="de-AT"/>
-        </w:rPr>
-        <w:t>ce vector? Was unterscheiden AO</w:t>
-      </w:r>
-      <w:r>
-        <w:rPr>
-          <w:lang w:val="de-AT"/>
-        </w:rPr>
-        <w:t>DV grundsätzlich zu DSDV?</w:t>
-      </w:r>
-    </w:p>
-    <w:p>
-      <w:pPr>
-        <w:rPr>
-          <w:lang w:val="de-AT"/>
-        </w:rPr>
-      </w:pPr>
-      <w:r>
-        <w:rPr>
-          <w:lang w:val="de-AT"/>
-        </w:rPr>
-        <w:br/>
-      </w:r>
-      <w:r>
-        <w:rPr>
-          <w:lang w:val="de-AT"/>
-        </w:rPr>
-        <w:t>Der Ad-hoc On-demand Distance Vector-Routingalgorithmus (AODV) ist ein Algorithmus zum Weiterleiten von Daten durch ein mobiles Ad-hoc-Netz. Das Protokoll gehört zu den Topologie basierten</w:t>
-      </w:r>
-      <w:r>
-        <w:rPr>
-          <w:lang w:val="de-AT"/>
-        </w:rPr>
-        <w:t>,</w:t>
-      </w:r>
-      <w:r>
-        <w:rPr>
-          <w:lang w:val="de-AT"/>
-        </w:rPr>
-        <w:t xml:space="preserve"> </w:t>
-      </w:r>
-      <w:r>
-        <w:rPr>
-          <w:b/>
-          <w:color w:val="FF0000"/>
-          <w:u w:val="single"/>
-          <w:lang w:val="de-AT"/>
-        </w:rPr>
-        <w:t>reaktiven Routingverfahren</w:t>
-      </w:r>
-      <w:r>
-        <w:rPr>
-          <w:lang w:val="de-AT"/>
-        </w:rPr>
-        <w:t>. Das heißt</w:t>
-      </w:r>
-      <w:r>
-        <w:rPr>
-          <w:lang w:val="de-AT"/>
-        </w:rPr>
-        <w:t xml:space="preserve"> Routen zu bestimmten Zielen werden erst bei Bedarf ermittelt</w:t>
-      </w:r>
-      <w:r>
-        <w:rPr>
-          <w:lang w:val="de-AT"/>
-        </w:rPr>
-        <w:t xml:space="preserve"> (hop bei hop)</w:t>
-      </w:r>
-      <w:r>
-        <w:rPr>
-          <w:lang w:val="de-AT"/>
-        </w:rPr>
-        <w:t>.</w:t>
-      </w:r>
-    </w:p>
-    <w:p>
-      <w:pPr>
-        <w:rPr>
-          <w:lang w:val="de-AT"/>
-        </w:rPr>
-      </w:pPr>
-      <w:r>
-        <w:rPr>
-          <w:lang w:val="de-AT"/>
-        </w:rPr>
-        <w:t xml:space="preserve">Im AODV-Protokoll </w:t>
-      </w:r>
-      <w:r>
-        <w:rPr>
-          <w:b/>
-          <w:u w:val="single"/>
-          <w:lang w:val="de-AT"/>
-        </w:rPr>
-        <w:t>verwaltet jeder Netzwerkknoten eine Routingtabelle</w:t>
-      </w:r>
-      <w:r>
-        <w:rPr>
-          <w:lang w:val="de-AT"/>
-        </w:rPr>
-        <w:t>, die Schleifenfreiheit der Routen wird durch eine inkrementierende Sequenznummer erzeugt. In der Routingtabelle sind zusätzlich zur IP-Adresse des nächsten Knotens in Richtung Ziel (Next Hop), die Sequenznummer des Zielknotens, die Distanz zum Zielknoten (Anzahl Hops) und verschiedene Status-Flags gespeichert.</w:t>
-      </w:r>
-    </w:p>
-    <w:p>
-      <w:pPr>
-        <w:rPr>
-          <w:lang w:val="de-AT"/>
-        </w:rPr>
-      </w:pPr>
-    </w:p>
-    <w:p>
-      <w:pPr>
-        <w:rPr>
-          <w:lang w:val="de-AT"/>
-        </w:rPr>
-      </w:pPr>
-      <w:r>
-        <w:rPr>
-          <w:lang w:val="de-AT"/>
-        </w:rPr>
-        <w:lastRenderedPageBreak/>
-        <w:t xml:space="preserve">Eine AODV-Operation benötigt verschiedene Netzwerknachrichten, um Daten durchs Netzwerk zu verteilen. Der Algorithmus definiert dazu verschiedene Nachrichtentypen: </w:t>
-      </w:r>
-      <w:r>
-        <w:rPr>
-          <w:b/>
-          <w:u w:val="single"/>
-          <w:lang w:val="de-AT"/>
-        </w:rPr>
-        <w:t>Route Requests</w:t>
-      </w:r>
-      <w:r>
-        <w:rPr>
-          <w:lang w:val="de-AT"/>
-        </w:rPr>
-        <w:t xml:space="preserve"> (RREQ), </w:t>
-      </w:r>
-      <w:r>
-        <w:rPr>
-          <w:b/>
-          <w:u w:val="single"/>
-          <w:lang w:val="de-AT"/>
-        </w:rPr>
-        <w:t>Route Replies</w:t>
-      </w:r>
-      <w:r>
-        <w:rPr>
-          <w:lang w:val="de-AT"/>
-        </w:rPr>
-        <w:t xml:space="preserve"> (RREP) und </w:t>
-      </w:r>
-      <w:r>
-        <w:rPr>
-          <w:b/>
-          <w:u w:val="single"/>
-          <w:lang w:val="de-AT"/>
-        </w:rPr>
-        <w:t>Route Errors</w:t>
-      </w:r>
-      <w:r>
-        <w:rPr>
-          <w:lang w:val="de-AT"/>
-        </w:rPr>
-        <w:t xml:space="preserve"> (RERR).</w:t>
-      </w:r>
-    </w:p>
-    <w:p>
-      <w:pPr>
-        <w:rPr>
-          <w:lang w:val="de-AT"/>
-        </w:rPr>
-      </w:pPr>
-      <w:r>
-        <w:rPr>
-          <w:lang w:val="de-AT"/>
-        </w:rPr>
-        <w:t xml:space="preserve">AODV ist ein reaktives Routing-Protokoll: Solange gültige Routen zwischen zwei Endpunkten einer Kommunikationsverbindung existieren, ist AODV inaktiv. Erst wenn eine neue Route zu einem (neuen) Ziel erstellt werden muss wird AODV aktiv: Der Ursprungsknoten sendet eine Anfragenachricht (RREQ) per Broadcast. Eine </w:t>
-      </w:r>
-      <w:r>
-        <w:rPr>
-          <w:b/>
-          <w:u w:val="single"/>
-          <w:lang w:val="de-AT"/>
-        </w:rPr>
-        <w:t>Route</w:t>
-      </w:r>
-      <w:r>
-        <w:rPr>
-          <w:lang w:val="de-AT"/>
-        </w:rPr>
-        <w:t xml:space="preserve"> wird bestimmt, wenn der </w:t>
-      </w:r>
-      <w:r>
-        <w:rPr>
-          <w:b/>
-          <w:u w:val="single"/>
-          <w:lang w:val="de-AT"/>
-        </w:rPr>
-        <w:t>RREQ entweder das Ziel erreicht oder einen Zwischenknoten mit einer Route findet, die "aktuell genug“ ist</w:t>
-      </w:r>
-      <w:r>
-        <w:rPr>
-          <w:lang w:val="de-AT"/>
-        </w:rPr>
-        <w:t xml:space="preserve">. Eine Route ist "aktuell genug“, wenn der Routeneintrag gültig ist und die eingetragene Zielsequenznummer mindestens so groß ist wie die Zielsequenznummer in der Anfragenachricht. Diese Route wird per </w:t>
-      </w:r>
-      <w:r>
-        <w:rPr>
-          <w:b/>
-          <w:u w:val="single"/>
-          <w:lang w:val="de-AT"/>
-        </w:rPr>
-        <w:t>Antwortnachricht (RREP) Unicast zurück an den Ursprung der RREQ</w:t>
-      </w:r>
-      <w:r>
-        <w:rPr>
-          <w:lang w:val="de-AT"/>
-        </w:rPr>
-        <w:t xml:space="preserve"> geschickt. Dazu hat jeder Knoten, der die Anfrage empfangen und weitergeleitet hat, den Knoten gespeichert, von dem er d</w:t>
-      </w:r>
-      <w:r>
-        <w:rPr>
-          <w:lang w:val="de-AT"/>
-        </w:rPr>
-        <w:t>ie RREQ-Nachricht erhalten hat.</w:t>
-      </w:r>
-    </w:p>
-    <w:p>
-      <w:pPr>
-        <w:rPr>
-          <w:lang w:val="de-AT"/>
-        </w:rPr>
-      </w:pPr>
-      <w:r>
-        <w:rPr>
-          <w:lang w:val="de-AT"/>
-        </w:rPr>
-        <w:t>Knoten beobachten den Verbindungsstatus der Nachbarknoten in aktiven Routen. Wenn eine Unterbrechung der Verbindung festgestellt wird, wird eine Fehlernachricht (RERR) zur Benachrichtigung des Linkbruchs gesendet. Diese Nachricht gibt die Knoten an, die nicht mehr länger durch die kaputte Verbindung erreichbar sind. Dieser Benachrichtigungsmechanismus wird durch Listen von „aktiven Nachbarn“ (Knoten, die innerhalb einer Zeitspanne ein Paket zur Weiterleitung an das Ziel empfangen haben) in den Routeneinträgen ermöglicht.</w:t>
-      </w:r>
-    </w:p>
-    <w:p>
-      <w:pPr>
-        <w:rPr>
-          <w:lang w:val="de-AT"/>
-        </w:rPr>
-      </w:pPr>
-    </w:p>
-    <w:p>
-      <w:pPr>
-        <w:rPr>
-          <w:lang w:val="de-AT"/>
-        </w:rPr>
-      </w:pPr>
-    </w:p>
-    <w:p>
-      <w:pPr>
-        <w:pStyle w:val="berschrift2"/>
-        <w:numPr>
-          <w:ilvl w:val="0"/>
-          <w:numId w:val="7"/>
-        </w:numPr>
-        <w:rPr>
-          <w:lang w:val="de-AT"/>
-        </w:rPr>
-      </w:pPr>
-      <w:r>
-        <w:rPr>
-          <w:lang w:val="de-AT"/>
-        </w:rPr>
-        <w:t>Was ist Dynamic Source Routing? Wodurch unterscheidet es sich von anderen besprochenen Mechanismen? Erklären Sie das Prinzip von RREQ und RREP.</w:t>
-      </w:r>
-    </w:p>
-    <w:p>
-      <w:pPr>
-        <w:rPr>
-          <w:lang w:val="de-AT"/>
-        </w:rPr>
-      </w:pPr>
-      <w:r>
-        <w:rPr>
-          <w:lang w:val="de-AT"/>
-        </w:rPr>
-        <w:br/>
-      </w:r>
-      <w:r>
-        <w:rPr>
-          <w:lang w:val="de-AT"/>
-        </w:rPr>
-        <w:t>Dynamic Source Routing (DSR) ist ein Routing Protokoll für Wireless mesh network. Es ist ähnlich dem AODV-Protokoll, da die Routen erst dann gesucht werden, wenn ein Computer einen konkreten Verbindungswunsch hat (</w:t>
-      </w:r>
-      <w:r>
-        <w:rPr>
-          <w:b/>
-          <w:color w:val="FF0000"/>
-          <w:u w:val="single"/>
-          <w:lang w:val="de-AT"/>
-        </w:rPr>
-        <w:t>reaktives Routen</w:t>
-      </w:r>
-      <w:r>
-        <w:rPr>
-          <w:lang w:val="de-AT"/>
-        </w:rPr>
-        <w:t>).</w:t>
-      </w:r>
-    </w:p>
-    <w:p>
-      <w:pPr>
-        <w:rPr>
-          <w:lang w:val="de-AT"/>
-        </w:rPr>
-      </w:pPr>
-      <w:r>
-        <w:rPr>
-          <w:lang w:val="de-AT"/>
-        </w:rPr>
-        <w:t xml:space="preserve">Eine bemerkenswerte Optimierung von DSR ist, dass die Computer, welche die Nutzdaten weiterleiten, keine Routingtabellen haben müssen. Stattdessen wird </w:t>
-      </w:r>
-      <w:r>
-        <w:rPr>
-          <w:b/>
-          <w:u w:val="single"/>
-          <w:lang w:val="de-AT"/>
-        </w:rPr>
-        <w:t>eine Liste aller Zieladressen</w:t>
-      </w:r>
-      <w:r>
-        <w:rPr>
-          <w:lang w:val="de-AT"/>
-        </w:rPr>
-        <w:t xml:space="preserve"> in </w:t>
-      </w:r>
-      <w:r>
-        <w:rPr>
-          <w:b/>
-          <w:u w:val="single"/>
-          <w:lang w:val="de-AT"/>
-        </w:rPr>
-        <w:t>jedes Paket</w:t>
-      </w:r>
-      <w:r>
-        <w:rPr>
-          <w:lang w:val="de-AT"/>
-        </w:rPr>
-        <w:t xml:space="preserve"> gepackt. </w:t>
-      </w:r>
-      <w:r>
-        <w:rPr>
-          <w:lang w:val="de-AT"/>
-        </w:rPr>
-        <w:t>Das</w:t>
-      </w:r>
-      <w:r>
-        <w:rPr>
-          <w:lang w:val="de-AT"/>
-        </w:rPr>
-        <w:t xml:space="preserve"> verringert die Notwendigkeit der weiterleitenden Rechner, immer aktuelle Routingtabellen zu haben. Dies verringert</w:t>
-      </w:r>
-      <w:r>
-        <w:rPr>
-          <w:lang w:val="de-AT"/>
-        </w:rPr>
-        <w:t xml:space="preserve"> wiederum</w:t>
-      </w:r>
-      <w:r>
-        <w:rPr>
-          <w:lang w:val="de-AT"/>
-        </w:rPr>
-        <w:t xml:space="preserve"> die Übertragung von Routingdaten wesentlich und die weiterleitenden Computer können einfacher aufgebaut sein (geringere Hardwareanforderung) und müssen auch keine großen Speicher für die Routingtabellen besitzen.</w:t>
-      </w:r>
-    </w:p>
-    <w:p>
-      <w:pPr>
-        <w:rPr>
-          <w:lang w:val="de-AT"/>
-        </w:rPr>
-      </w:pPr>
-      <w:r>
-        <w:rPr>
-          <w:lang w:val="de-AT"/>
-        </w:rPr>
-        <w:t>Teilnehmer belauschen den lokalen Netzwerkverkehr, um weitere Routinginformationen zu bekommen. Dies ist möglich, da in jeder übertragenen Nachricht eine Liste mit Adressen anderer Knoten steckt. Darüber hinaus erkennen sie Routenanfragen, Routenfehler und Informationen anderer Rechner. Diese könn</w:t>
-      </w:r>
-      <w:r>
-        <w:rPr>
-          <w:lang w:val="de-AT"/>
-        </w:rPr>
-        <w:t>en sie später selbst verwenden.</w:t>
-      </w:r>
-    </w:p>
-    <w:p>
-      <w:pPr>
-        <w:rPr>
-          <w:lang w:val="de-AT"/>
-        </w:rPr>
-      </w:pPr>
-      <w:r>
-        <w:rPr>
-          <w:lang w:val="de-AT"/>
-        </w:rPr>
-        <w:t xml:space="preserve">DSR hat ein ähnliches Protokoll zum Auffinden von Routen wie AODV. In kleinen, weniger ausgelasteten Funknetzwerken haben die beiden Protokolle ein ähnliches Performance-Verhalten. Ist </w:t>
-      </w:r>
-      <w:r>
-        <w:rPr>
-          <w:lang w:val="de-AT"/>
-        </w:rPr>
-        <w:lastRenderedPageBreak/>
-        <w:t>die Auslastung dagegen höher, verursacht DSR nur etwa 1/3 des Datenaufkommens. Die DSR-Knoten bekommen sehr viele Informationen durch das Belauschen des Netzwerkverkehrs und müssen so das Netz mit weniger e</w:t>
-      </w:r>
-      <w:r>
-        <w:rPr>
-          <w:lang w:val="de-AT"/>
-        </w:rPr>
-        <w:t>igenen Routenwünschen belasten.</w:t>
-      </w:r>
-    </w:p>
-    <w:p>
-      <w:pPr>
-        <w:rPr>
-          <w:lang w:val="de-AT"/>
-        </w:rPr>
-      </w:pPr>
-      <w:r>
-        <w:rPr>
-          <w:lang w:val="de-AT"/>
-        </w:rPr>
-        <w:t>Auf der anderen Seite verursacht das Belauschen das Problem, dass viele Informationen gesammelt werden und ältere – nicht mehr aktuelle – Informationen erkannt und aus den Routingtabellen entfernt werden müssen.</w:t>
-      </w:r>
-    </w:p>
-    <w:p>
-      <w:pPr>
-        <w:rPr>
-          <w:b/>
-          <w:u w:val="single"/>
-          <w:lang w:val="de-AT"/>
-        </w:rPr>
-      </w:pPr>
-      <w:r>
-        <w:rPr>
-          <w:b/>
-          <w:u w:val="single"/>
-          <w:lang w:val="de-AT"/>
-        </w:rPr>
-        <w:t>Dynamic Source Routing vs. AODV:</w:t>
-      </w:r>
-    </w:p>
-    <w:p>
-      <w:pPr>
-        <w:pStyle w:val="Listenabsatz"/>
-        <w:numPr>
-          <w:ilvl w:val="0"/>
-          <w:numId w:val="28"/>
-        </w:numPr>
-        <w:rPr>
-          <w:lang w:val="de-AT"/>
-        </w:rPr>
-      </w:pPr>
-      <w:r>
-        <w:rPr>
-          <w:b/>
-          <w:color w:val="FF0000"/>
-          <w:u w:val="single"/>
-          <w:lang w:val="de-AT"/>
-        </w:rPr>
-        <w:t>Route discovery</w:t>
-      </w:r>
-      <w:r>
-        <w:rPr>
-          <w:b/>
-          <w:color w:val="FF0000"/>
-          <w:u w:val="single"/>
-          <w:lang w:val="de-AT"/>
-        </w:rPr>
-        <w:t xml:space="preserve"> </w:t>
-      </w:r>
-    </w:p>
-    <w:p>
-      <w:pPr>
-        <w:pStyle w:val="Listenabsatz"/>
-        <w:numPr>
-          <w:ilvl w:val="1"/>
-          <w:numId w:val="28"/>
-        </w:numPr>
-        <w:rPr>
-          <w:lang w:val="de-AT"/>
-        </w:rPr>
-      </w:pPr>
-      <w:r>
-        <w:rPr>
-          <w:lang w:val="de-AT"/>
-        </w:rPr>
-        <w:t>Suche nach einer Route zu einem gewünschten Ziel</w:t>
-      </w:r>
-      <w:r>
-        <w:rPr>
-          <w:lang w:val="de-AT"/>
-        </w:rPr>
-        <w:t xml:space="preserve">; </w:t>
-      </w:r>
-    </w:p>
-    <w:p>
-      <w:pPr>
-        <w:pStyle w:val="Listenabsatz"/>
-        <w:numPr>
-          <w:ilvl w:val="1"/>
-          <w:numId w:val="28"/>
-        </w:numPr>
-        <w:rPr>
-          <w:lang w:val="de-AT"/>
-        </w:rPr>
-      </w:pPr>
-      <w:r>
-        <w:rPr>
-          <w:lang w:val="de-AT"/>
-        </w:rPr>
-        <w:t>Speichere festgestellte Routen in einen eigenen Zwischenspeicher)</w:t>
-      </w:r>
-    </w:p>
-    <w:p>
-      <w:pPr>
-        <w:pStyle w:val="Listenabsatz"/>
-        <w:numPr>
-          <w:ilvl w:val="0"/>
-          <w:numId w:val="28"/>
-        </w:numPr>
-        <w:rPr>
-          <w:b/>
-          <w:color w:val="FF0000"/>
-          <w:u w:val="single"/>
-          <w:lang w:val="de-AT"/>
-        </w:rPr>
-      </w:pPr>
-      <w:r>
-        <w:rPr>
-          <w:b/>
-          <w:color w:val="FF0000"/>
-          <w:u w:val="single"/>
-          <w:lang w:val="de-AT"/>
-        </w:rPr>
-        <w:t>Route maintenance</w:t>
-      </w:r>
-    </w:p>
-    <w:p>
-      <w:pPr>
-        <w:pStyle w:val="Listenabsatz"/>
-        <w:numPr>
-          <w:ilvl w:val="1"/>
-          <w:numId w:val="28"/>
-        </w:numPr>
-        <w:rPr>
-          <w:lang w:val="de-AT"/>
-        </w:rPr>
-      </w:pPr>
-      <w:r>
-        <w:rPr>
-          <w:lang w:val="de-AT"/>
-        </w:rPr>
-        <w:t xml:space="preserve">Überprüfe ob die Verbindungen noch immer aufrecht sind </w:t>
-      </w:r>
-      <w:r>
-        <w:rPr>
-          <w:lang w:val="de-AT"/>
-        </w:rPr>
-        <w:t>und aktiv</w:t>
-      </w:r>
-    </w:p>
-    <w:p>
-      <w:pPr>
-        <w:pStyle w:val="Listenabsatz"/>
-        <w:numPr>
-          <w:ilvl w:val="1"/>
-          <w:numId w:val="28"/>
-        </w:numPr>
-        <w:rPr>
-          <w:lang w:val="de-AT"/>
-        </w:rPr>
-      </w:pPr>
-      <w:r>
-        <w:rPr>
-          <w:lang w:val="de-AT"/>
-        </w:rPr>
-        <w:t>Besondere Fehlermeldungen um Einträge im Zwischenspeicher zu bereinigen</w:t>
-      </w:r>
-    </w:p>
-    <w:p>
-      <w:pPr>
-        <w:pStyle w:val="Listenabsatz"/>
-        <w:numPr>
-          <w:ilvl w:val="0"/>
-          <w:numId w:val="28"/>
-        </w:numPr>
-        <w:rPr>
-          <w:b/>
-          <w:color w:val="FF0000"/>
-          <w:u w:val="single"/>
-          <w:lang w:val="de-AT"/>
-        </w:rPr>
-      </w:pPr>
-      <w:r>
-        <w:rPr>
-          <w:b/>
-          <w:color w:val="FF0000"/>
-          <w:u w:val="single"/>
-          <w:lang w:val="de-AT"/>
-        </w:rPr>
-        <w:t>Route caching</w:t>
-      </w:r>
-    </w:p>
-    <w:p>
-      <w:pPr>
-        <w:pStyle w:val="Listenabsatz"/>
-        <w:numPr>
-          <w:ilvl w:val="1"/>
-          <w:numId w:val="28"/>
-        </w:numPr>
-        <w:rPr>
-          <w:b/>
-          <w:u w:val="single"/>
-          <w:lang w:val="de-AT"/>
-        </w:rPr>
-      </w:pPr>
-      <w:r>
-        <w:rPr>
-          <w:lang w:val="de-AT"/>
-        </w:rPr>
-        <w:t>Optimiert Routenfindung in Zwischenknoten</w:t>
-      </w:r>
-    </w:p>
-    <w:p>
-      <w:pPr>
-        <w:pStyle w:val="Listenabsatz"/>
-        <w:numPr>
-          <w:ilvl w:val="1"/>
-          <w:numId w:val="28"/>
-        </w:numPr>
-        <w:rPr>
-          <w:lang w:val="de-AT"/>
-        </w:rPr>
-      </w:pPr>
-      <w:r>
-        <w:rPr>
-          <w:lang w:val="de-AT"/>
-        </w:rPr>
-        <w:t>Knoten erlernen neue Routen von Route Request (RREQ) und Route Replies (RREP)</w:t>
-      </w:r>
-    </w:p>
-    <w:p>
-      <w:pPr>
-        <w:pStyle w:val="Listenabsatz"/>
-        <w:numPr>
-          <w:ilvl w:val="1"/>
-          <w:numId w:val="28"/>
-        </w:numPr>
-        <w:rPr>
-          <w:lang w:val="de-AT"/>
-        </w:rPr>
-      </w:pPr>
-      <w:r>
-        <w:rPr>
-          <w:lang w:val="de-AT"/>
-        </w:rPr>
-        <w:t>Knoten können auch von Zwischenrouten einer Route lernen</w:t>
-      </w:r>
-    </w:p>
-    <w:p>
-      <w:pPr>
-        <w:rPr>
-          <w:lang w:val="de-AT"/>
-        </w:rPr>
-      </w:pPr>
-    </w:p>
-    <w:p>
-      <w:pPr>
-        <w:rPr>
-          <w:lang w:val="de-AT"/>
-        </w:rPr>
-      </w:pPr>
-    </w:p>
-    <w:p>
-      <w:pPr>
-        <w:rPr>
-          <w:lang w:val="de-AT"/>
-        </w:rPr>
-      </w:pPr>
-    </w:p>
-    <w:p>
-      <w:pPr>
-        <w:pStyle w:val="berschrift2"/>
-        <w:numPr>
-          <w:ilvl w:val="0"/>
-          <w:numId w:val="7"/>
-        </w:numPr>
-        <w:rPr>
-          <w:lang w:val="de-AT"/>
-        </w:rPr>
-      </w:pPr>
-      <w:r>
-        <w:rPr>
-          <w:lang w:val="de-AT"/>
-        </w:rPr>
-        <w:t>Nennen Sie 2 Strategien für Kommunikation und vergleichen Sie diese. Nennen Sie je ein Beispiel für eine Anwendung und nennen Sie ein Beispiel, wo Sie die Kommunikation nicht einsetzen würden. Begründen Sie Ihre Antwort.</w:t>
-      </w:r>
-    </w:p>
-    <w:p>
-      <w:pPr>
-        <w:rPr>
-          <w:lang w:val="de-AT"/>
-        </w:rPr>
-      </w:pPr>
-    </w:p>
-    <w:p>
-      <w:pPr>
-        <w:pStyle w:val="Listenabsatz"/>
-        <w:numPr>
-          <w:ilvl w:val="0"/>
-          <w:numId w:val="29"/>
-        </w:numPr>
-        <w:rPr>
-          <w:lang w:val="de-AT"/>
-        </w:rPr>
-      </w:pPr>
-      <w:r>
-        <w:rPr>
-          <w:b/>
-          <w:u w:val="single"/>
-          <w:lang w:val="de-AT"/>
-        </w:rPr>
-        <w:t>Message-Oriented Transient Communication</w:t>
-      </w:r>
-      <w:r>
-        <w:rPr>
-          <w:lang w:val="de-AT"/>
-        </w:rPr>
-        <w:t xml:space="preserve"> (Beispiel: </w:t>
-      </w:r>
-      <w:r>
-        <w:rPr>
-          <w:b/>
-          <w:u w:val="single"/>
-          <w:lang w:val="de-AT"/>
-        </w:rPr>
-        <w:t>FTP (TCP), Video streaming (UDP)</w:t>
-      </w:r>
-      <w:r>
-        <w:rPr>
-          <w:lang w:val="de-AT"/>
-        </w:rPr>
-        <w:t>)</w:t>
-      </w:r>
-    </w:p>
-    <w:p>
-      <w:pPr>
-        <w:pStyle w:val="Listenabsatz"/>
-        <w:numPr>
-          <w:ilvl w:val="0"/>
-          <w:numId w:val="29"/>
-        </w:numPr>
-        <w:rPr>
-          <w:lang w:val="de-AT"/>
-        </w:rPr>
-      </w:pPr>
-      <w:r>
-        <w:rPr>
-          <w:b/>
-          <w:u w:val="single"/>
-          <w:lang w:val="de-AT"/>
-        </w:rPr>
-        <w:t>Remote Procedure Call</w:t>
-      </w:r>
-      <w:r>
-        <w:rPr>
-          <w:lang w:val="de-AT"/>
-        </w:rPr>
-        <w:t xml:space="preserve"> (Beispiel </w:t>
-      </w:r>
-      <w:r>
-        <w:rPr>
-          <w:b/>
-          <w:u w:val="single"/>
-          <w:lang w:val="de-AT"/>
-        </w:rPr>
-        <w:t>Network File System NFS</w:t>
-      </w:r>
-      <w:r>
-        <w:rPr>
-          <w:lang w:val="de-AT"/>
-        </w:rPr>
-        <w:t>)</w:t>
-      </w:r>
-    </w:p>
-    <w:p>
-      <w:pPr>
-        <w:rPr>
-          <w:u w:val="single"/>
-          <w:lang w:val="de-AT"/>
-        </w:rPr>
-      </w:pPr>
-      <w:r>
-        <w:rPr>
-          <w:u w:val="single"/>
-          <w:lang w:val="de-AT"/>
-        </w:rPr>
-        <w:t>Message-Oriented Trans</w:t>
-      </w:r>
-      <w:r>
-        <w:rPr>
-          <w:u w:val="single"/>
-          <w:lang w:val="de-AT"/>
-        </w:rPr>
-        <w:t>ient Communication:</w:t>
-      </w:r>
-    </w:p>
-    <w:p>
-      <w:pPr>
-        <w:rPr>
-          <w:lang w:val="de-AT"/>
-        </w:rPr>
-      </w:pPr>
-      <w:r>
-        <w:rPr>
-          <w:lang w:val="de-AT"/>
-        </w:rPr>
-        <w:t>Synchron, TCP/IP, UDP/IP, sockets, MPI</w:t>
-      </w:r>
-      <w:r>
-        <w:rPr>
-          <w:lang w:val="de-AT"/>
-        </w:rPr>
-        <w:t xml:space="preserve"> (Message-Passing Interface)</w:t>
-      </w:r>
-      <w:r>
-        <w:rPr>
-          <w:lang w:val="de-AT"/>
-        </w:rPr>
-        <w:t>, … . Ist flexible und kümmert sich selbst um Fehler, sessions, marshalling etc.</w:t>
-      </w:r>
-    </w:p>
-    <w:p>
-      <w:pPr>
-        <w:rPr>
-          <w:lang w:val="de-AT"/>
-        </w:rPr>
-      </w:pPr>
-      <w:r>
-        <w:rPr>
-          <w:b/>
-          <w:lang w:val="de-AT"/>
-        </w:rPr>
-        <w:t>Transient</w:t>
-      </w:r>
-      <w:r>
-        <w:rPr>
-          <w:lang w:val="de-AT"/>
-        </w:rPr>
-        <w:t>: Eine Nachricht wird</w:t>
-      </w:r>
-      <w:r>
-        <w:rPr>
-          <w:lang w:val="de-AT"/>
-        </w:rPr>
-        <w:t xml:space="preserve"> nur</w:t>
-      </w:r>
-      <w:r>
-        <w:rPr>
-          <w:lang w:val="de-AT"/>
-        </w:rPr>
-        <w:t xml:space="preserve"> so lange gespeichert bis der Absender „sender“ und Empfänger „receiver“ aufhören zu arbeiten. (TCP, UPD, IP routing)</w:t>
-      </w:r>
-      <w:r>
-        <w:rPr>
-          <w:lang w:val="de-AT"/>
-        </w:rPr>
-        <w:t>. Das heißt die Übertragung erfolgt synchron. Client und Server müssen beide aktiv sein während der Kommunikation. Der Client gibt Anfragen aus und blockiert solange bis er eine Antwort empfängt. Der Server wartet eigentlich nur auf eintreffende Anfragen und verarbeitet diese anschließend.</w:t>
-      </w:r>
-    </w:p>
-    <w:p>
-      <w:pPr>
-        <w:rPr>
-          <w:lang w:val="de-AT"/>
-        </w:rPr>
-      </w:pPr>
-    </w:p>
-    <w:p>
-      <w:pPr>
-        <w:rPr>
-          <w:u w:val="single"/>
-          <w:lang w:val="de-AT"/>
-        </w:rPr>
-      </w:pPr>
-      <w:r>
-        <w:rPr>
-          <w:u w:val="single"/>
-          <w:lang w:val="de-AT"/>
-        </w:rPr>
-        <w:t>Remote Procedur</w:t>
-      </w:r>
       <w:bookmarkStart w:id="0" w:name="_GoBack"/>
       <w:bookmarkEnd w:id="0"/>
-      <w:r>
-        <w:rPr>
-          <w:u w:val="single"/>
-          <w:lang w:val="de-AT"/>
-        </w:rPr>
-        <w:t>e Call:</w:t>
-      </w:r>
-    </w:p>
-    <w:p>
-      <w:pPr>
-        <w:rPr>
-          <w:lang w:val="de-AT"/>
-        </w:rPr>
-      </w:pPr>
-      <w:r>
-        <w:rPr>
-          <w:lang w:val="de-AT"/>
-        </w:rPr>
-        <w:lastRenderedPageBreak/>
-        <w:t>Synchron und Asynchron, RMI</w:t>
-      </w:r>
-      <w:r>
-        <w:rPr>
-          <w:lang w:val="de-AT"/>
-        </w:rPr>
-        <w:t xml:space="preserve"> (Remote Method Invocation)</w:t>
-      </w:r>
-      <w:r>
-        <w:rPr>
-          <w:lang w:val="de-AT"/>
-        </w:rPr>
-        <w:t>, XML-RPC,..  ; Abstraktion, aber Seiteneffekte können verschleiert werden</w:t>
-      </w:r>
-    </w:p>
-    <w:p>
-      <w:pPr>
-        <w:rPr>
-          <w:lang w:val="de-AT"/>
-        </w:rPr>
-      </w:pPr>
-      <w:r>
-        <w:rPr>
-          <w:lang w:val="de-AT"/>
-        </w:rPr>
-        <w:t xml:space="preserve">Ist ein Protokoll für die Ebenen 5 und 6 und gewährleistet einen entfernten Prozeduraufruf. Jeder Server im Netz stellt im Rahmen dieses Konzeptes eine Anzahl von Diensten zur Verfügung, die mit RPC angefordert werden können. Diese Funktionen sind als Prozeduren eines Programms realisiert und können unter Angabe von Serveradresse, Programmnummer und Prozedurnummer angesprochen werden. Der Server, der RPC-Dienste unterstützt, bekommt Anfragen von Clients, auf denen die Anwendung lokal verbreitet wird. Erhält der Server eine RPC-Anfrage vom Client, führt er eine lokale Prozedur aus. Nach Beendigung der Prozedur überträgt er die Ergebnisse zum Client und wartet auf die nächsten Anfragen. Um Sicherheitsaspekte zu gewährleisten, muss sich der Client beim Server ausweisen. Diese Berechtigung erstreckt sich auch auf die Nutzung anderer Dateien. </w:t>
-      </w:r>
-      <w:r>
-        <w:rPr>
-          <w:lang w:val="de-AT"/>
-        </w:rPr>
-        <w:br/>
-        <w:t xml:space="preserve">Remote Procedure Call (RPC) ist anwendungsorientiert und setzt auf dem UDP- oder dem TCP-Protokoll auf. </w:t>
-      </w:r>
-    </w:p>
-    <w:p>
-      <w:pPr>
+    </w:p>
+    <w:p>
+      <w:pPr>
+        <w:rPr>
+          <w:lang w:val="de-AT"/>
+        </w:rPr>
+      </w:pPr>
+      <w:r>
+        <w:rPr>
+          <w:lang w:val="de-AT"/>
+        </w:rPr>
+        <w:t>Im OLSR-Protokoll wird der Dijkstra-Algorithmus eingesetzt.</w:t>
+      </w:r>
+    </w:p>
+    <w:p>
+      <w:pPr>
+        <w:jc w:val="center"/>
         <w:rPr>
           <w:lang w:val="de-AT"/>
         </w:rPr>
@@ -2944,10 +1970,10 @@
           <w:lang w:val="de-DE" w:eastAsia="de-DE"/>
         </w:rPr>
         <w:drawing>
-          <wp:inline distT="0" distB="0" distL="0" distR="0" wp14:anchorId="436F3CE4" wp14:editId="68E4A5A5">
-            <wp:extent cx="5760720" cy="2842895"/>
+          <wp:inline distT="0" distB="0" distL="0" distR="0" wp14:anchorId="69D59215" wp14:editId="6CDB0BDE">
+            <wp:extent cx="4175185" cy="2694173"/>
             <wp:effectExtent l="0" t="0" r="0" b="0"/>
-            <wp:docPr id="5" name="Grafik 5"/>
+            <wp:docPr id="6" name="Grafik 6"/>
             <wp:cNvGraphicFramePr>
               <a:graphicFrameLocks xmlns:a="http://schemas.openxmlformats.org/drawingml/2006/main" noChangeAspect="1"/>
             </wp:cNvGraphicFramePr>
@@ -2967,6 +1993,1009 @@
                   <pic:spPr>
                     <a:xfrm>
                       <a:off x="0" y="0"/>
+                      <a:ext cx="4177961" cy="2695964"/>
+                    </a:xfrm>
+                    <a:prstGeom prst="rect">
+                      <a:avLst/>
+                    </a:prstGeom>
+                  </pic:spPr>
+                </pic:pic>
+              </a:graphicData>
+            </a:graphic>
+          </wp:inline>
+        </w:drawing>
+      </w:r>
+    </w:p>
+    <w:p>
+      <w:pPr>
+        <w:pStyle w:val="berschrift2"/>
+        <w:numPr>
+          <w:ilvl w:val="0"/>
+          <w:numId w:val="7"/>
+        </w:numPr>
+        <w:rPr>
+          <w:lang w:val="de-AT"/>
+        </w:rPr>
+      </w:pPr>
+      <w:r>
+        <w:rPr>
+          <w:lang w:val="de-AT"/>
+        </w:rPr>
+        <w:lastRenderedPageBreak/>
+        <w:t>Wie funktioniert ad-hoc on-demand distan</w:t>
+      </w:r>
+      <w:r>
+        <w:rPr>
+          <w:lang w:val="de-AT"/>
+        </w:rPr>
+        <w:t>ce vector? Was unterscheiden AO</w:t>
+      </w:r>
+      <w:r>
+        <w:rPr>
+          <w:lang w:val="de-AT"/>
+        </w:rPr>
+        <w:t>DV grundsätzlich zu DSDV?</w:t>
+      </w:r>
+    </w:p>
+    <w:p>
+      <w:pPr>
+        <w:rPr>
+          <w:lang w:val="de-AT"/>
+        </w:rPr>
+      </w:pPr>
+      <w:r>
+        <w:rPr>
+          <w:lang w:val="de-AT"/>
+        </w:rPr>
+        <w:br/>
+      </w:r>
+      <w:r>
+        <w:rPr>
+          <w:lang w:val="de-AT"/>
+        </w:rPr>
+        <w:t>Der Ad-hoc On-demand Distance Vector-Routingalgorithmus (AODV) ist ein Algorithmus zum Weiterleiten von Daten durch ein mobiles Ad-hoc-Netz. Das Protokoll gehört zu den Topologie basierten</w:t>
+      </w:r>
+      <w:r>
+        <w:rPr>
+          <w:lang w:val="de-AT"/>
+        </w:rPr>
+        <w:t>,</w:t>
+      </w:r>
+      <w:r>
+        <w:rPr>
+          <w:lang w:val="de-AT"/>
+        </w:rPr>
+        <w:t xml:space="preserve"> </w:t>
+      </w:r>
+      <w:r>
+        <w:rPr>
+          <w:b/>
+          <w:color w:val="FF0000"/>
+          <w:u w:val="single"/>
+          <w:lang w:val="de-AT"/>
+        </w:rPr>
+        <w:t>reaktiven Routingverfahren</w:t>
+      </w:r>
+      <w:r>
+        <w:rPr>
+          <w:lang w:val="de-AT"/>
+        </w:rPr>
+        <w:t>. Das heißt</w:t>
+      </w:r>
+      <w:r>
+        <w:rPr>
+          <w:lang w:val="de-AT"/>
+        </w:rPr>
+        <w:t xml:space="preserve"> Routen zu bestimmten Zielen werden erst bei Bedarf ermittelt</w:t>
+      </w:r>
+      <w:r>
+        <w:rPr>
+          <w:lang w:val="de-AT"/>
+        </w:rPr>
+        <w:t xml:space="preserve"> (hop bei hop)</w:t>
+      </w:r>
+      <w:r>
+        <w:rPr>
+          <w:lang w:val="de-AT"/>
+        </w:rPr>
+        <w:t>.</w:t>
+      </w:r>
+    </w:p>
+    <w:p>
+      <w:pPr>
+        <w:rPr>
+          <w:lang w:val="de-AT"/>
+        </w:rPr>
+      </w:pPr>
+      <w:r>
+        <w:rPr>
+          <w:lang w:val="de-AT"/>
+        </w:rPr>
+        <w:t xml:space="preserve">Im AODV-Protokoll </w:t>
+      </w:r>
+      <w:r>
+        <w:rPr>
+          <w:b/>
+          <w:u w:val="single"/>
+          <w:lang w:val="de-AT"/>
+        </w:rPr>
+        <w:t>verwaltet jeder Netzwerkknoten eine Routingtabelle</w:t>
+      </w:r>
+      <w:r>
+        <w:rPr>
+          <w:lang w:val="de-AT"/>
+        </w:rPr>
+        <w:t>, die Schleifenfreiheit der Routen wird durch eine inkrementierende Sequenznummer erzeugt. In der Routingtabelle sind zusätzlich zur IP-Adresse des nächsten Knotens in Richtung Ziel (Next Hop), die Sequenznummer des Zielknotens, die Distanz zum Zielknoten (Anzahl Hops) und verschiedene Status-Flags gespeichert.</w:t>
+      </w:r>
+    </w:p>
+    <w:p>
+      <w:pPr>
+        <w:rPr>
+          <w:lang w:val="de-AT"/>
+        </w:rPr>
+      </w:pPr>
+    </w:p>
+    <w:p>
+      <w:pPr>
+        <w:rPr>
+          <w:lang w:val="de-AT"/>
+        </w:rPr>
+      </w:pPr>
+      <w:r>
+        <w:rPr>
+          <w:lang w:val="de-AT"/>
+        </w:rPr>
+        <w:t xml:space="preserve">Eine AODV-Operation benötigt verschiedene Netzwerknachrichten, um Daten durchs Netzwerk zu verteilen. Der Algorithmus definiert dazu verschiedene Nachrichtentypen: </w:t>
+      </w:r>
+      <w:r>
+        <w:rPr>
+          <w:b/>
+          <w:u w:val="single"/>
+          <w:lang w:val="de-AT"/>
+        </w:rPr>
+        <w:t>Route Requests</w:t>
+      </w:r>
+      <w:r>
+        <w:rPr>
+          <w:lang w:val="de-AT"/>
+        </w:rPr>
+        <w:t xml:space="preserve"> (RREQ), </w:t>
+      </w:r>
+      <w:r>
+        <w:rPr>
+          <w:b/>
+          <w:u w:val="single"/>
+          <w:lang w:val="de-AT"/>
+        </w:rPr>
+        <w:t>Route Replies</w:t>
+      </w:r>
+      <w:r>
+        <w:rPr>
+          <w:lang w:val="de-AT"/>
+        </w:rPr>
+        <w:t xml:space="preserve"> (RREP) und </w:t>
+      </w:r>
+      <w:r>
+        <w:rPr>
+          <w:b/>
+          <w:u w:val="single"/>
+          <w:lang w:val="de-AT"/>
+        </w:rPr>
+        <w:t>Route Errors</w:t>
+      </w:r>
+      <w:r>
+        <w:rPr>
+          <w:lang w:val="de-AT"/>
+        </w:rPr>
+        <w:t xml:space="preserve"> (RERR).</w:t>
+      </w:r>
+    </w:p>
+    <w:p>
+      <w:pPr>
+        <w:rPr>
+          <w:lang w:val="de-AT"/>
+        </w:rPr>
+      </w:pPr>
+      <w:r>
+        <w:rPr>
+          <w:lang w:val="de-AT"/>
+        </w:rPr>
+        <w:t xml:space="preserve">AODV ist ein reaktives Routing-Protokoll: Solange gültige Routen zwischen zwei Endpunkten einer Kommunikationsverbindung existieren, ist AODV inaktiv. Erst wenn eine neue Route zu einem (neuen) Ziel erstellt werden muss wird AODV aktiv: Der Ursprungsknoten sendet eine Anfragenachricht (RREQ) per Broadcast. Eine </w:t>
+      </w:r>
+      <w:r>
+        <w:rPr>
+          <w:b/>
+          <w:u w:val="single"/>
+          <w:lang w:val="de-AT"/>
+        </w:rPr>
+        <w:t>Route</w:t>
+      </w:r>
+      <w:r>
+        <w:rPr>
+          <w:lang w:val="de-AT"/>
+        </w:rPr>
+        <w:t xml:space="preserve"> wird bestimmt, wenn der </w:t>
+      </w:r>
+      <w:r>
+        <w:rPr>
+          <w:b/>
+          <w:u w:val="single"/>
+          <w:lang w:val="de-AT"/>
+        </w:rPr>
+        <w:t>RREQ entweder das Ziel erreicht oder einen Zwischenknoten mit einer Route findet, die "aktuell genug“ ist</w:t>
+      </w:r>
+      <w:r>
+        <w:rPr>
+          <w:lang w:val="de-AT"/>
+        </w:rPr>
+        <w:t xml:space="preserve">. Eine Route ist "aktuell genug“, wenn der Routeneintrag gültig ist und die eingetragene Zielsequenznummer mindestens so groß ist wie die Zielsequenznummer in der Anfragenachricht. Diese Route wird per </w:t>
+      </w:r>
+      <w:r>
+        <w:rPr>
+          <w:b/>
+          <w:u w:val="single"/>
+          <w:lang w:val="de-AT"/>
+        </w:rPr>
+        <w:t>Antwortnachricht (RREP) Unicast zurück an den Ursprung der RREQ</w:t>
+      </w:r>
+      <w:r>
+        <w:rPr>
+          <w:lang w:val="de-AT"/>
+        </w:rPr>
+        <w:t xml:space="preserve"> geschickt. Dazu hat jeder Knoten, der die Anfrage empfangen und weitergeleitet hat, den Knoten gespeichert, von dem er d</w:t>
+      </w:r>
+      <w:r>
+        <w:rPr>
+          <w:lang w:val="de-AT"/>
+        </w:rPr>
+        <w:t>ie RREQ-Nachricht erhalten hat.</w:t>
+      </w:r>
+    </w:p>
+    <w:p>
+      <w:pPr>
+        <w:rPr>
+          <w:lang w:val="de-AT"/>
+        </w:rPr>
+      </w:pPr>
+      <w:r>
+        <w:rPr>
+          <w:lang w:val="de-AT"/>
+        </w:rPr>
+        <w:t>Knoten beobachten den Verbindungsstatus der Nachbarknoten in aktiven Routen. Wenn eine Unterbrechung der Verbindung festgestellt wird, wird eine Fehlernachricht (RERR) zur Benachrichtigung des Linkbruchs gesendet. Diese Nachricht gibt die Knoten an, die nicht mehr länger durch die kaputte Verbindung erreichbar sind. Dieser Benachrichtigungsmechanismus wird durch Listen von „aktiven Nachbarn“ (Knoten, die innerhalb einer Zeitspanne ein Paket zur Weiterleitung an das Ziel empfangen haben) in den Routeneinträgen ermöglicht.</w:t>
+      </w:r>
+    </w:p>
+    <w:p>
+      <w:pPr>
+        <w:rPr>
+          <w:lang w:val="de-AT"/>
+        </w:rPr>
+      </w:pPr>
+    </w:p>
+    <w:p>
+      <w:pPr>
+        <w:rPr>
+          <w:lang w:val="de-AT"/>
+        </w:rPr>
+      </w:pPr>
+    </w:p>
+    <w:p>
+      <w:pPr>
+        <w:pStyle w:val="berschrift2"/>
+        <w:numPr>
+          <w:ilvl w:val="0"/>
+          <w:numId w:val="7"/>
+        </w:numPr>
+        <w:rPr>
+          <w:lang w:val="de-AT"/>
+        </w:rPr>
+      </w:pPr>
+      <w:r>
+        <w:rPr>
+          <w:lang w:val="de-AT"/>
+        </w:rPr>
+        <w:t>Was ist Dynamic Source Routing? Wodurch unterscheidet es sich von anderen besprochenen Mechanismen? Erklären Sie das Prinzip von RREQ und RREP.</w:t>
+      </w:r>
+    </w:p>
+    <w:p>
+      <w:pPr>
+        <w:rPr>
+          <w:lang w:val="de-AT"/>
+        </w:rPr>
+      </w:pPr>
+      <w:r>
+        <w:rPr>
+          <w:lang w:val="de-AT"/>
+        </w:rPr>
+        <w:br/>
+      </w:r>
+      <w:r>
+        <w:rPr>
+          <w:lang w:val="de-AT"/>
+        </w:rPr>
+        <w:t>Dynamic Source Routing (DSR) ist ein Routing Protokoll für Wireless mesh network. Es ist ähnlich dem AODV-Protokoll, da die Routen erst dann gesucht werden, wenn ein Computer einen konkreten Verbindungswunsch hat (</w:t>
+      </w:r>
+      <w:r>
+        <w:rPr>
+          <w:b/>
+          <w:color w:val="FF0000"/>
+          <w:u w:val="single"/>
+          <w:lang w:val="de-AT"/>
+        </w:rPr>
+        <w:t>reaktives Routen</w:t>
+      </w:r>
+      <w:r>
+        <w:rPr>
+          <w:lang w:val="de-AT"/>
+        </w:rPr>
+        <w:t>).</w:t>
+      </w:r>
+    </w:p>
+    <w:p>
+      <w:pPr>
+        <w:rPr>
+          <w:lang w:val="de-AT"/>
+        </w:rPr>
+      </w:pPr>
+      <w:r>
+        <w:rPr>
+          <w:lang w:val="de-AT"/>
+        </w:rPr>
+        <w:lastRenderedPageBreak/>
+        <w:t xml:space="preserve">Eine bemerkenswerte Optimierung von DSR ist, dass die Computer, welche die Nutzdaten weiterleiten, keine Routingtabellen haben müssen. Stattdessen wird </w:t>
+      </w:r>
+      <w:r>
+        <w:rPr>
+          <w:b/>
+          <w:u w:val="single"/>
+          <w:lang w:val="de-AT"/>
+        </w:rPr>
+        <w:t>eine Liste aller Zieladressen</w:t>
+      </w:r>
+      <w:r>
+        <w:rPr>
+          <w:lang w:val="de-AT"/>
+        </w:rPr>
+        <w:t xml:space="preserve"> in </w:t>
+      </w:r>
+      <w:r>
+        <w:rPr>
+          <w:b/>
+          <w:u w:val="single"/>
+          <w:lang w:val="de-AT"/>
+        </w:rPr>
+        <w:t>jedes Paket</w:t>
+      </w:r>
+      <w:r>
+        <w:rPr>
+          <w:lang w:val="de-AT"/>
+        </w:rPr>
+        <w:t xml:space="preserve"> gepackt. </w:t>
+      </w:r>
+      <w:r>
+        <w:rPr>
+          <w:lang w:val="de-AT"/>
+        </w:rPr>
+        <w:t>Das</w:t>
+      </w:r>
+      <w:r>
+        <w:rPr>
+          <w:lang w:val="de-AT"/>
+        </w:rPr>
+        <w:t xml:space="preserve"> verringert die Notwendigkeit der weiterleitenden Rechner, immer aktuelle Routingtabellen zu haben. Dies verringert</w:t>
+      </w:r>
+      <w:r>
+        <w:rPr>
+          <w:lang w:val="de-AT"/>
+        </w:rPr>
+        <w:t xml:space="preserve"> wiederum</w:t>
+      </w:r>
+      <w:r>
+        <w:rPr>
+          <w:lang w:val="de-AT"/>
+        </w:rPr>
+        <w:t xml:space="preserve"> die Übertragung von Routingdaten wesentlich und die weiterleitenden Computer können einfacher aufgebaut sein (geringere Hardwareanforderung) und müssen auch keine großen Speicher für die Routingtabellen besitzen.</w:t>
+      </w:r>
+    </w:p>
+    <w:p>
+      <w:pPr>
+        <w:rPr>
+          <w:lang w:val="de-AT"/>
+        </w:rPr>
+      </w:pPr>
+      <w:r>
+        <w:rPr>
+          <w:lang w:val="de-AT"/>
+        </w:rPr>
+        <w:t>Teilnehmer belauschen den lokalen Netzwerkverkehr, um weitere Routinginformationen zu bekommen. Dies ist möglich, da in jeder übertragenen Nachricht eine Liste mit Adressen anderer Knoten steckt. Darüber hinaus erkennen sie Routenanfragen, Routenfehler und Informationen anderer Rechner. Diese könn</w:t>
+      </w:r>
+      <w:r>
+        <w:rPr>
+          <w:lang w:val="de-AT"/>
+        </w:rPr>
+        <w:t>en sie später selbst verwenden.</w:t>
+      </w:r>
+    </w:p>
+    <w:p>
+      <w:pPr>
+        <w:rPr>
+          <w:lang w:val="de-AT"/>
+        </w:rPr>
+      </w:pPr>
+      <w:r>
+        <w:rPr>
+          <w:lang w:val="de-AT"/>
+        </w:rPr>
+        <w:t>DSR hat ein ähnliches Protokoll zum Auffinden von Routen wie AODV. In kleinen, weniger ausgelasteten Funknetzwerken haben die beiden Protokolle ein ähnliches Performance-Verhalten. Ist die Auslastung dagegen höher, verursacht DSR nur etwa 1/3 des Datenaufkommens. Die DSR-Knoten bekommen sehr viele Informationen durch das Belauschen des Netzwerkverkehrs und müssen so das Netz mit weniger e</w:t>
+      </w:r>
+      <w:r>
+        <w:rPr>
+          <w:lang w:val="de-AT"/>
+        </w:rPr>
+        <w:t>igenen Routenwünschen belasten.</w:t>
+      </w:r>
+    </w:p>
+    <w:p>
+      <w:pPr>
+        <w:rPr>
+          <w:lang w:val="de-AT"/>
+        </w:rPr>
+      </w:pPr>
+      <w:r>
+        <w:rPr>
+          <w:lang w:val="de-AT"/>
+        </w:rPr>
+        <w:t>Auf der anderen Seite verursacht das Belauschen das Problem, dass viele Informationen gesammelt werden und ältere – nicht mehr aktuelle – Informationen erkannt und aus den Routingtabellen entfernt werden müssen.</w:t>
+      </w:r>
+    </w:p>
+    <w:p>
+      <w:pPr>
+        <w:rPr>
+          <w:b/>
+          <w:u w:val="single"/>
+          <w:lang w:val="de-AT"/>
+        </w:rPr>
+      </w:pPr>
+      <w:r>
+        <w:rPr>
+          <w:b/>
+          <w:u w:val="single"/>
+          <w:lang w:val="de-AT"/>
+        </w:rPr>
+        <w:t>Dynamic Source Routing vs. AODV:</w:t>
+      </w:r>
+    </w:p>
+    <w:p>
+      <w:pPr>
+        <w:pStyle w:val="Listenabsatz"/>
+        <w:numPr>
+          <w:ilvl w:val="0"/>
+          <w:numId w:val="28"/>
+        </w:numPr>
+        <w:rPr>
+          <w:lang w:val="de-AT"/>
+        </w:rPr>
+      </w:pPr>
+      <w:r>
+        <w:rPr>
+          <w:b/>
+          <w:color w:val="FF0000"/>
+          <w:u w:val="single"/>
+          <w:lang w:val="de-AT"/>
+        </w:rPr>
+        <w:t>Route discovery</w:t>
+      </w:r>
+      <w:r>
+        <w:rPr>
+          <w:b/>
+          <w:color w:val="FF0000"/>
+          <w:u w:val="single"/>
+          <w:lang w:val="de-AT"/>
+        </w:rPr>
+        <w:t xml:space="preserve"> </w:t>
+      </w:r>
+    </w:p>
+    <w:p>
+      <w:pPr>
+        <w:pStyle w:val="Listenabsatz"/>
+        <w:numPr>
+          <w:ilvl w:val="1"/>
+          <w:numId w:val="28"/>
+        </w:numPr>
+        <w:rPr>
+          <w:lang w:val="de-AT"/>
+        </w:rPr>
+      </w:pPr>
+      <w:r>
+        <w:rPr>
+          <w:lang w:val="de-AT"/>
+        </w:rPr>
+        <w:t>Suche nach einer Route zu einem gewünschten Ziel</w:t>
+      </w:r>
+      <w:r>
+        <w:rPr>
+          <w:lang w:val="de-AT"/>
+        </w:rPr>
+        <w:t xml:space="preserve">; </w:t>
+      </w:r>
+    </w:p>
+    <w:p>
+      <w:pPr>
+        <w:pStyle w:val="Listenabsatz"/>
+        <w:numPr>
+          <w:ilvl w:val="1"/>
+          <w:numId w:val="28"/>
+        </w:numPr>
+        <w:rPr>
+          <w:lang w:val="de-AT"/>
+        </w:rPr>
+      </w:pPr>
+      <w:r>
+        <w:rPr>
+          <w:lang w:val="de-AT"/>
+        </w:rPr>
+        <w:t>Speichere festgestellte Routen in einen eigenen Zwischenspeicher)</w:t>
+      </w:r>
+    </w:p>
+    <w:p>
+      <w:pPr>
+        <w:pStyle w:val="Listenabsatz"/>
+        <w:numPr>
+          <w:ilvl w:val="0"/>
+          <w:numId w:val="28"/>
+        </w:numPr>
+        <w:rPr>
+          <w:b/>
+          <w:color w:val="FF0000"/>
+          <w:u w:val="single"/>
+          <w:lang w:val="de-AT"/>
+        </w:rPr>
+      </w:pPr>
+      <w:r>
+        <w:rPr>
+          <w:b/>
+          <w:color w:val="FF0000"/>
+          <w:u w:val="single"/>
+          <w:lang w:val="de-AT"/>
+        </w:rPr>
+        <w:t>Route maintenance</w:t>
+      </w:r>
+    </w:p>
+    <w:p>
+      <w:pPr>
+        <w:pStyle w:val="Listenabsatz"/>
+        <w:numPr>
+          <w:ilvl w:val="1"/>
+          <w:numId w:val="28"/>
+        </w:numPr>
+        <w:rPr>
+          <w:lang w:val="de-AT"/>
+        </w:rPr>
+      </w:pPr>
+      <w:r>
+        <w:rPr>
+          <w:lang w:val="de-AT"/>
+        </w:rPr>
+        <w:t xml:space="preserve">Überprüfe ob die Verbindungen noch immer aufrecht sind </w:t>
+      </w:r>
+      <w:r>
+        <w:rPr>
+          <w:lang w:val="de-AT"/>
+        </w:rPr>
+        <w:t>und aktiv</w:t>
+      </w:r>
+    </w:p>
+    <w:p>
+      <w:pPr>
+        <w:pStyle w:val="Listenabsatz"/>
+        <w:numPr>
+          <w:ilvl w:val="1"/>
+          <w:numId w:val="28"/>
+        </w:numPr>
+        <w:rPr>
+          <w:lang w:val="de-AT"/>
+        </w:rPr>
+      </w:pPr>
+      <w:r>
+        <w:rPr>
+          <w:lang w:val="de-AT"/>
+        </w:rPr>
+        <w:t>Besondere Fehlermeldungen um Einträge im Zwischenspeicher zu bereinigen</w:t>
+      </w:r>
+    </w:p>
+    <w:p>
+      <w:pPr>
+        <w:pStyle w:val="Listenabsatz"/>
+        <w:numPr>
+          <w:ilvl w:val="0"/>
+          <w:numId w:val="28"/>
+        </w:numPr>
+        <w:rPr>
+          <w:b/>
+          <w:color w:val="FF0000"/>
+          <w:u w:val="single"/>
+          <w:lang w:val="de-AT"/>
+        </w:rPr>
+      </w:pPr>
+      <w:r>
+        <w:rPr>
+          <w:b/>
+          <w:color w:val="FF0000"/>
+          <w:u w:val="single"/>
+          <w:lang w:val="de-AT"/>
+        </w:rPr>
+        <w:t>Route caching</w:t>
+      </w:r>
+    </w:p>
+    <w:p>
+      <w:pPr>
+        <w:pStyle w:val="Listenabsatz"/>
+        <w:numPr>
+          <w:ilvl w:val="1"/>
+          <w:numId w:val="28"/>
+        </w:numPr>
+        <w:rPr>
+          <w:b/>
+          <w:u w:val="single"/>
+          <w:lang w:val="de-AT"/>
+        </w:rPr>
+      </w:pPr>
+      <w:r>
+        <w:rPr>
+          <w:lang w:val="de-AT"/>
+        </w:rPr>
+        <w:t>Optimiert Routenfindung in Zwischenknoten</w:t>
+      </w:r>
+    </w:p>
+    <w:p>
+      <w:pPr>
+        <w:pStyle w:val="Listenabsatz"/>
+        <w:numPr>
+          <w:ilvl w:val="1"/>
+          <w:numId w:val="28"/>
+        </w:numPr>
+        <w:rPr>
+          <w:lang w:val="de-AT"/>
+        </w:rPr>
+      </w:pPr>
+      <w:r>
+        <w:rPr>
+          <w:lang w:val="de-AT"/>
+        </w:rPr>
+        <w:t>Knoten erlernen neue Routen von Route Request (RREQ) und Route Replies (RREP)</w:t>
+      </w:r>
+    </w:p>
+    <w:p>
+      <w:pPr>
+        <w:pStyle w:val="Listenabsatz"/>
+        <w:numPr>
+          <w:ilvl w:val="1"/>
+          <w:numId w:val="28"/>
+        </w:numPr>
+        <w:rPr>
+          <w:lang w:val="de-AT"/>
+        </w:rPr>
+      </w:pPr>
+      <w:r>
+        <w:rPr>
+          <w:lang w:val="de-AT"/>
+        </w:rPr>
+        <w:t>Knoten können auch von Zwischenrouten einer Route lernen</w:t>
+      </w:r>
+    </w:p>
+    <w:p>
+      <w:pPr>
+        <w:rPr>
+          <w:lang w:val="de-AT"/>
+        </w:rPr>
+      </w:pPr>
+    </w:p>
+    <w:p>
+      <w:pPr>
+        <w:rPr>
+          <w:lang w:val="de-AT"/>
+        </w:rPr>
+      </w:pPr>
+    </w:p>
+    <w:p>
+      <w:pPr>
+        <w:rPr>
+          <w:lang w:val="de-AT"/>
+        </w:rPr>
+      </w:pPr>
+    </w:p>
+    <w:p>
+      <w:pPr>
+        <w:pStyle w:val="berschrift2"/>
+        <w:numPr>
+          <w:ilvl w:val="0"/>
+          <w:numId w:val="7"/>
+        </w:numPr>
+        <w:rPr>
+          <w:lang w:val="de-AT"/>
+        </w:rPr>
+      </w:pPr>
+      <w:r>
+        <w:rPr>
+          <w:lang w:val="de-AT"/>
+        </w:rPr>
+        <w:t>Nennen Sie 2 Strategien für Kommunikation und vergleichen Sie diese. Nennen Sie je ein Beispiel für eine Anwendung und nennen Sie ein Beispiel, wo Sie die Kommunikation nicht einsetzen würden. Begründen Sie Ihre Antwort.</w:t>
+      </w:r>
+    </w:p>
+    <w:p>
+      <w:pPr>
+        <w:rPr>
+          <w:lang w:val="de-AT"/>
+        </w:rPr>
+      </w:pPr>
+    </w:p>
+    <w:p>
+      <w:pPr>
+        <w:pStyle w:val="Listenabsatz"/>
+        <w:numPr>
+          <w:ilvl w:val="0"/>
+          <w:numId w:val="29"/>
+        </w:numPr>
+        <w:rPr>
+          <w:lang w:val="de-AT"/>
+        </w:rPr>
+      </w:pPr>
+      <w:r>
+        <w:rPr>
+          <w:b/>
+          <w:u w:val="single"/>
+          <w:lang w:val="de-AT"/>
+        </w:rPr>
+        <w:t>Message-Oriented Transient Communication</w:t>
+      </w:r>
+      <w:r>
+        <w:rPr>
+          <w:lang w:val="de-AT"/>
+        </w:rPr>
+        <w:t xml:space="preserve"> (Beispiel: </w:t>
+      </w:r>
+      <w:r>
+        <w:rPr>
+          <w:b/>
+          <w:u w:val="single"/>
+          <w:lang w:val="de-AT"/>
+        </w:rPr>
+        <w:t>FTP (TCP), Video streaming (UDP)</w:t>
+      </w:r>
+      <w:r>
+        <w:rPr>
+          <w:lang w:val="de-AT"/>
+        </w:rPr>
+        <w:t>)</w:t>
+      </w:r>
+    </w:p>
+    <w:p>
+      <w:pPr>
+        <w:pStyle w:val="Listenabsatz"/>
+        <w:numPr>
+          <w:ilvl w:val="0"/>
+          <w:numId w:val="29"/>
+        </w:numPr>
+        <w:rPr>
+          <w:lang w:val="de-AT"/>
+        </w:rPr>
+      </w:pPr>
+      <w:r>
+        <w:rPr>
+          <w:b/>
+          <w:u w:val="single"/>
+          <w:lang w:val="de-AT"/>
+        </w:rPr>
+        <w:t>Remote Procedure Call</w:t>
+      </w:r>
+      <w:r>
+        <w:rPr>
+          <w:lang w:val="de-AT"/>
+        </w:rPr>
+        <w:t xml:space="preserve"> (Beispiel </w:t>
+      </w:r>
+      <w:r>
+        <w:rPr>
+          <w:b/>
+          <w:u w:val="single"/>
+          <w:lang w:val="de-AT"/>
+        </w:rPr>
+        <w:t>Network File System NFS</w:t>
+      </w:r>
+      <w:r>
+        <w:rPr>
+          <w:lang w:val="de-AT"/>
+        </w:rPr>
+        <w:t>)</w:t>
+      </w:r>
+    </w:p>
+    <w:p>
+      <w:pPr>
+        <w:rPr>
+          <w:u w:val="single"/>
+          <w:lang w:val="de-AT"/>
+        </w:rPr>
+      </w:pPr>
+      <w:r>
+        <w:rPr>
+          <w:u w:val="single"/>
+          <w:lang w:val="de-AT"/>
+        </w:rPr>
+        <w:lastRenderedPageBreak/>
+        <w:t>Message-Oriented Trans</w:t>
+      </w:r>
+      <w:r>
+        <w:rPr>
+          <w:u w:val="single"/>
+          <w:lang w:val="de-AT"/>
+        </w:rPr>
+        <w:t>ient Communication:</w:t>
+      </w:r>
+    </w:p>
+    <w:p>
+      <w:pPr>
+        <w:rPr>
+          <w:lang w:val="de-AT"/>
+        </w:rPr>
+      </w:pPr>
+      <w:r>
+        <w:rPr>
+          <w:lang w:val="de-AT"/>
+        </w:rPr>
+        <w:t>Synchron, TCP/IP, UDP/IP, sockets, MPI</w:t>
+      </w:r>
+      <w:r>
+        <w:rPr>
+          <w:lang w:val="de-AT"/>
+        </w:rPr>
+        <w:t xml:space="preserve"> (Message-Passing Interface)</w:t>
+      </w:r>
+      <w:r>
+        <w:rPr>
+          <w:lang w:val="de-AT"/>
+        </w:rPr>
+        <w:t>, … . Ist flexible und kümmert sich selbst um Fehler, sessions, marshalling etc.</w:t>
+      </w:r>
+    </w:p>
+    <w:p>
+      <w:pPr>
+        <w:rPr>
+          <w:lang w:val="de-AT"/>
+        </w:rPr>
+      </w:pPr>
+      <w:r>
+        <w:rPr>
+          <w:b/>
+          <w:lang w:val="de-AT"/>
+        </w:rPr>
+        <w:t>Transient</w:t>
+      </w:r>
+      <w:r>
+        <w:rPr>
+          <w:lang w:val="de-AT"/>
+        </w:rPr>
+        <w:t>: Eine Nachricht wird</w:t>
+      </w:r>
+      <w:r>
+        <w:rPr>
+          <w:lang w:val="de-AT"/>
+        </w:rPr>
+        <w:t xml:space="preserve"> nur</w:t>
+      </w:r>
+      <w:r>
+        <w:rPr>
+          <w:lang w:val="de-AT"/>
+        </w:rPr>
+        <w:t xml:space="preserve"> so lange gespeichert bis der Absender „sender“ und Empfänger „receiver“ aufhören zu arbeiten. (TCP, UPD, IP routing)</w:t>
+      </w:r>
+      <w:r>
+        <w:rPr>
+          <w:lang w:val="de-AT"/>
+        </w:rPr>
+        <w:t>. Das heißt die Übertragung erfolgt synchron. Client und Server müssen beide aktiv sein während der Kommunikation. Der Client gibt Anfragen aus und blockiert solange bis er eine Antwort empfängt. Der Server wartet eigentlich nur auf eintreffende Anfragen und verarbeitet diese anschließend.</w:t>
+      </w:r>
+    </w:p>
+    <w:p>
+      <w:pPr>
+        <w:rPr>
+          <w:lang w:val="de-AT"/>
+        </w:rPr>
+      </w:pPr>
+    </w:p>
+    <w:p>
+      <w:pPr>
+        <w:rPr>
+          <w:u w:val="single"/>
+          <w:lang w:val="de-AT"/>
+        </w:rPr>
+      </w:pPr>
+      <w:r>
+        <w:rPr>
+          <w:u w:val="single"/>
+          <w:lang w:val="de-AT"/>
+        </w:rPr>
+        <w:t>Remote Procedure Call:</w:t>
+      </w:r>
+    </w:p>
+    <w:p>
+      <w:pPr>
+        <w:rPr>
+          <w:lang w:val="de-AT"/>
+        </w:rPr>
+      </w:pPr>
+      <w:r>
+        <w:rPr>
+          <w:lang w:val="de-AT"/>
+        </w:rPr>
+        <w:t>Synchron und Asynchron, RMI</w:t>
+      </w:r>
+      <w:r>
+        <w:rPr>
+          <w:lang w:val="de-AT"/>
+        </w:rPr>
+        <w:t xml:space="preserve"> (Remote Method Invocation)</w:t>
+      </w:r>
+      <w:r>
+        <w:rPr>
+          <w:lang w:val="de-AT"/>
+        </w:rPr>
+        <w:t>, XML-RPC,..  ; Abstraktion, aber Seiteneffekte können verschleiert werden</w:t>
+      </w:r>
+    </w:p>
+    <w:p>
+      <w:pPr>
+        <w:rPr>
+          <w:lang w:val="de-AT"/>
+        </w:rPr>
+      </w:pPr>
+      <w:r>
+        <w:rPr>
+          <w:lang w:val="de-AT"/>
+        </w:rPr>
+        <w:t xml:space="preserve">Ist ein Protokoll für die Ebenen 5 und 6 und gewährleistet einen entfernten Prozeduraufruf. Jeder Server im Netz stellt im Rahmen dieses Konzeptes eine Anzahl von Diensten zur Verfügung, die mit RPC angefordert werden können. Diese Funktionen sind als Prozeduren eines Programms realisiert und können unter Angabe von Serveradresse, Programmnummer und Prozedurnummer angesprochen werden. Der Server, der RPC-Dienste unterstützt, bekommt Anfragen von Clients, auf denen die Anwendung lokal verbreitet wird. Erhält der Server eine RPC-Anfrage vom Client, führt er eine lokale Prozedur aus. Nach Beendigung der Prozedur überträgt er die Ergebnisse zum Client und wartet auf die nächsten Anfragen. Um Sicherheitsaspekte zu gewährleisten, muss sich der Client beim Server ausweisen. Diese Berechtigung erstreckt sich auch auf die Nutzung anderer Dateien. </w:t>
+      </w:r>
+      <w:r>
+        <w:rPr>
+          <w:lang w:val="de-AT"/>
+        </w:rPr>
+        <w:br/>
+        <w:t xml:space="preserve">Remote Procedure Call (RPC) ist anwendungsorientiert und setzt auf dem UDP- oder dem TCP-Protokoll auf. </w:t>
+      </w:r>
+    </w:p>
+    <w:p>
+      <w:pPr>
+        <w:rPr>
+          <w:lang w:val="de-AT"/>
+        </w:rPr>
+      </w:pPr>
+      <w:r>
+        <w:rPr>
+          <w:noProof/>
+          <w:lang w:val="de-DE" w:eastAsia="de-DE"/>
+        </w:rPr>
+        <w:drawing>
+          <wp:inline distT="0" distB="0" distL="0" distR="0" wp14:anchorId="436F3CE4" wp14:editId="68E4A5A5">
+            <wp:extent cx="5760720" cy="2842895"/>
+            <wp:effectExtent l="0" t="0" r="0" b="0"/>
+            <wp:docPr id="5" name="Grafik 5"/>
+            <wp:cNvGraphicFramePr>
+              <a:graphicFrameLocks xmlns:a="http://schemas.openxmlformats.org/drawingml/2006/main" noChangeAspect="1"/>
+            </wp:cNvGraphicFramePr>
+            <a:graphic xmlns:a="http://schemas.openxmlformats.org/drawingml/2006/main">
+              <a:graphicData uri="http://schemas.openxmlformats.org/drawingml/2006/picture">
+                <pic:pic xmlns:pic="http://schemas.openxmlformats.org/drawingml/2006/picture">
+                  <pic:nvPicPr>
+                    <pic:cNvPr id="1" name=""/>
+                    <pic:cNvPicPr/>
+                  </pic:nvPicPr>
+                  <pic:blipFill>
+                    <a:blip r:embed="rId11"/>
+                    <a:stretch>
+                      <a:fillRect/>
+                    </a:stretch>
+                  </pic:blipFill>
+                  <pic:spPr>
+                    <a:xfrm>
+                      <a:off x="0" y="0"/>
                       <a:ext cx="5760720" cy="2842895"/>
                     </a:xfrm>
                     <a:prstGeom prst="rect">
@@ -3164,14 +3193,7 @@
         <w:rPr>
           <w:lang w:val="de-AT"/>
         </w:rPr>
-        <w:t xml:space="preserve">(betreffen das gesamte </w:t>
-      </w:r>
-      <w:r>
-        <w:rPr>
-          <w:lang w:val="de-AT"/>
-        </w:rPr>
-        <w:lastRenderedPageBreak/>
-        <w:t xml:space="preserve">System/ technische Randbedingungen </w:t>
+        <w:t xml:space="preserve">(betreffen das gesamte System/ technische Randbedingungen </w:t>
       </w:r>
       <w:r>
         <w:rPr>
@@ -3286,6 +3308,7 @@
           <w:noProof/>
           <w:lang w:val="de-DE" w:eastAsia="de-DE"/>
         </w:rPr>
+        <w:lastRenderedPageBreak/>
         <w:drawing>
           <wp:inline distT="0" distB="0" distL="0" distR="0" wp14:anchorId="68518AD2" wp14:editId="7A64D699">
             <wp:extent cx="5760720" cy="1950085"/>
@@ -3302,7 +3325,7 @@
                     <pic:cNvPicPr/>
                   </pic:nvPicPr>
                   <pic:blipFill>
-                    <a:blip r:embed="rId11"/>
+                    <a:blip r:embed="rId12"/>
                     <a:stretch>
                       <a:fillRect/>
                     </a:stretch>

</xml_diff>